<commit_message>
Update Important dates in December 2019 - Software Engineering 1.docx
</commit_message>
<xml_diff>
--- a/Misc Documents/Important dates in December 2019 - Software Engineering 1.docx
+++ b/Misc Documents/Important dates in December 2019 - Software Engineering 1.docx
@@ -159,8 +159,16 @@
               <w:jc w:val="center"/>
             </w:pPr>
             <w:r>
-              <w:t>Dec 6, 2019 (Friday)?</w:t>
-            </w:r>
+              <w:t xml:space="preserve">Dec </w:t>
+            </w:r>
+            <w:r>
+              <w:t>4</w:t>
+            </w:r>
+            <w:r>
+              <w:t>, 2019</w:t>
+            </w:r>
+            <w:bookmarkStart w:id="0" w:name="_GoBack"/>
+            <w:bookmarkEnd w:id="0"/>
           </w:p>
         </w:tc>
       </w:tr>
@@ -189,8 +197,6 @@
             <w:r>
               <w:t>Dec 9, 2019 (Monday)</w:t>
             </w:r>
-            <w:bookmarkStart w:id="0" w:name="_GoBack"/>
-            <w:bookmarkEnd w:id="0"/>
           </w:p>
         </w:tc>
       </w:tr>
@@ -607,6 +613,7 @@
   <w:style w:type="character" w:default="1" w:styleId="DefaultParagraphFont">
     <w:name w:val="Default Paragraph Font"/>
     <w:uiPriority w:val="1"/>
+    <w:semiHidden/>
     <w:unhideWhenUsed/>
   </w:style>
   <w:style w:type="table" w:default="1" w:styleId="TableNormal">

</xml_diff>